<commit_message>
Bücherwagen in Level 4
Bücherwagen in Level 4
</commit_message>
<xml_diff>
--- a/Dokumentation Lybary Maze.docx
+++ b/Dokumentation Lybary Maze.docx
@@ -160,7 +160,7 @@
         </w:numPr>
       </w:pPr>
       <w:r>
-        <w:t>Geheime Tür</w:t>
+        <w:t>Bücherwagen bewegt sich</w:t>
       </w:r>
     </w:p>
     <w:p>
@@ -172,7 +172,17 @@
         </w:numPr>
       </w:pPr>
       <w:r>
-        <w:t>Sichtbare Tür ist nicht echter Ausgang</w:t>
+        <w:t>Blockade mit Knopf</w:t>
+      </w:r>
+      <w:bookmarkStart w:id="0" w:name="_GoBack"/>
+      <w:bookmarkEnd w:id="0"/>
+    </w:p>
+    <w:p>
+      <w:pPr>
+        <w:ind w:left="720"/>
+      </w:pPr>
+      <w:r>
+        <w:t>Level 5:</w:t>
       </w:r>
     </w:p>
     <w:p>
@@ -184,15 +194,28 @@
         </w:numPr>
       </w:pPr>
       <w:r>
-        <w:t>Geheimtür als Regal getarnt und in Sackgasse.</w:t>
-      </w:r>
-    </w:p>
-    <w:p>
-      <w:pPr>
-        <w:ind w:left="720"/>
-      </w:pPr>
-      <w:r>
-        <w:t>Level 5:</w:t>
+        <w:t>Level 1 in 3D</w:t>
+      </w:r>
+    </w:p>
+    <w:p/>
+    <w:p>
+      <w:pPr>
+        <w:pStyle w:val="Listenabsatz"/>
+        <w:numPr>
+          <w:ilvl w:val="0"/>
+          <w:numId w:val="1"/>
+        </w:numPr>
+      </w:pPr>
+      <w:r>
+        <w:t>Umsetzung</w:t>
+      </w:r>
+    </w:p>
+    <w:p>
+      <w:pPr>
+        <w:pStyle w:val="Listenabsatz"/>
+      </w:pPr>
+      <w:r>
+        <w:t>Komponenten:</w:t>
       </w:r>
     </w:p>
     <w:p>
@@ -204,28 +227,7 @@
         </w:numPr>
       </w:pPr>
       <w:r>
-        <w:t>Level 1 in 3D</w:t>
-      </w:r>
-    </w:p>
-    <w:p/>
-    <w:p>
-      <w:pPr>
-        <w:pStyle w:val="Listenabsatz"/>
-        <w:numPr>
-          <w:ilvl w:val="0"/>
-          <w:numId w:val="1"/>
-        </w:numPr>
-      </w:pPr>
-      <w:r>
-        <w:t>Umsetzung</w:t>
-      </w:r>
-    </w:p>
-    <w:p>
-      <w:pPr>
-        <w:pStyle w:val="Listenabsatz"/>
-      </w:pPr>
-      <w:r>
-        <w:t>Komponenten:</w:t>
+        <w:t>Grafik (Labyrinth)</w:t>
       </w:r>
     </w:p>
     <w:p>
@@ -237,7 +239,7 @@
         </w:numPr>
       </w:pPr>
       <w:r>
-        <w:t>Grafik (Labyrinth)</w:t>
+        <w:t>Sprites (Figur, Bücherwagen)</w:t>
       </w:r>
     </w:p>
     <w:p>
@@ -249,7 +251,7 @@
         </w:numPr>
       </w:pPr>
       <w:r>
-        <w:t>Sprites (Figur, Bücherwagen)</w:t>
+        <w:t>Steuerung (Figur, Bücherwagen)</w:t>
       </w:r>
     </w:p>
     <w:p>
@@ -261,10 +263,13 @@
         </w:numPr>
       </w:pPr>
       <w:r>
-        <w:t xml:space="preserve">Steuerung </w:t>
-      </w:r>
-      <w:r>
-        <w:t>(Figur, Bücherwagen)</w:t>
+        <w:t>Kollisionserkennung  (mit Wand; mit Bücherwagen; mit Tür)</w:t>
+      </w:r>
+    </w:p>
+    <w:p/>
+    <w:p>
+      <w:r>
+        <w:t>Grafik:</w:t>
       </w:r>
     </w:p>
     <w:p>
@@ -276,24 +281,6 @@
         </w:numPr>
       </w:pPr>
       <w:r>
-        <w:t>Kollisionserkennung  (mit Wand; mit Bücherwagen; mit Tür)</w:t>
-      </w:r>
-    </w:p>
-    <w:p/>
-    <w:p>
-      <w:r>
-        <w:t>Grafik:</w:t>
-      </w:r>
-    </w:p>
-    <w:p>
-      <w:pPr>
-        <w:pStyle w:val="Listenabsatz"/>
-        <w:numPr>
-          <w:ilvl w:val="0"/>
-          <w:numId w:val="2"/>
-        </w:numPr>
-      </w:pPr>
-      <w:r>
         <w:t>Eigenes Labyrinth entgegen zufälligem Labyrinth</w:t>
       </w:r>
     </w:p>
@@ -308,8 +295,6 @@
       <w:r>
         <w:t xml:space="preserve">Eigenes Labyrinth: </w:t>
       </w:r>
-      <w:bookmarkStart w:id="0" w:name="_GoBack"/>
-      <w:bookmarkEnd w:id="0"/>
     </w:p>
     <w:p>
       <w:pPr>

</xml_diff>